<commit_message>
added vimeo internship, removed ai center research
</commit_message>
<xml_diff>
--- a/AdinaKruijssenResume.docx
+++ b/AdinaKruijssenResume.docx
@@ -202,7 +202,42 @@
           <w:color w:val="000000" w:themeColor="text1"/>
           <w:szCs w:val="20"/>
         </w:rPr>
-        <w:t>3201 S. Hoover St #2108</w:t>
+        <w:t>3</w:t>
+      </w:r>
+      <w:r>
+        <w:rPr>
+          <w:color w:val="000000" w:themeColor="text1"/>
+          <w:szCs w:val="20"/>
+        </w:rPr>
+        <w:t>335</w:t>
+      </w:r>
+      <w:r>
+        <w:rPr>
+          <w:color w:val="000000" w:themeColor="text1"/>
+          <w:szCs w:val="20"/>
+        </w:rPr>
+        <w:t xml:space="preserve"> S. </w:t>
+      </w:r>
+      <w:r>
+        <w:rPr>
+          <w:color w:val="000000" w:themeColor="text1"/>
+          <w:szCs w:val="20"/>
+        </w:rPr>
+        <w:t>Figueroa</w:t>
+      </w:r>
+      <w:r>
+        <w:rPr>
+          <w:color w:val="000000" w:themeColor="text1"/>
+          <w:szCs w:val="20"/>
+        </w:rPr>
+        <w:t xml:space="preserve"> St #</w:t>
+      </w:r>
+      <w:r>
+        <w:rPr>
+          <w:color w:val="000000" w:themeColor="text1"/>
+          <w:szCs w:val="20"/>
+        </w:rPr>
+        <w:t>814D</w:t>
       </w:r>
       <w:r>
         <w:rPr>
@@ -284,7 +319,14 @@
           <w:color w:val="000000" w:themeColor="text1"/>
           <w:szCs w:val="20"/>
         </w:rPr>
-        <w:t>Los Angeles, CA 90089</w:t>
+        <w:t>Los Angeles, CA 900</w:t>
+      </w:r>
+      <w:r>
+        <w:rPr>
+          <w:color w:val="000000" w:themeColor="text1"/>
+          <w:szCs w:val="20"/>
+        </w:rPr>
+        <w:t>07</w:t>
       </w:r>
       <w:r>
         <w:rPr>
@@ -639,7 +681,13 @@
       </w:r>
       <w:proofErr w:type="spellEnd"/>
       <w:r>
-        <w:t xml:space="preserve">, HTML, CSS, SQL, R </w:t>
+        <w:t xml:space="preserve">, </w:t>
+      </w:r>
+      <w:r>
+        <w:t xml:space="preserve">PHP, </w:t>
+      </w:r>
+      <w:r>
+        <w:t xml:space="preserve">HTML, CSS, SQL, R </w:t>
       </w:r>
     </w:p>
     <w:p>
@@ -654,7 +702,13 @@
         <w:t>Technologies:</w:t>
       </w:r>
       <w:r>
-        <w:t xml:space="preserve"> Git, Arduino, MySQL, Visual Studio, Eclipse, Apache Tomcat, ML Tools (NumPy, </w:t>
+        <w:t xml:space="preserve"> Git, Arduino, MySQL, </w:t>
+      </w:r>
+      <w:r>
+        <w:t>Google Cloud Platform</w:t>
+      </w:r>
+      <w:r>
+        <w:t xml:space="preserve">, Apache Tomcat, ML Tools (NumPy, </w:t>
       </w:r>
       <w:proofErr w:type="spellStart"/>
       <w:r>
@@ -690,7 +744,7 @@
         <mc:AlternateContent>
           <mc:Choice Requires="wpg">
             <w:drawing>
-              <wp:anchor distT="0" distB="0" distL="114300" distR="114300" simplePos="0" relativeHeight="251660288" behindDoc="0" locked="0" layoutInCell="1" allowOverlap="1" wp14:anchorId="0BD55819" wp14:editId="12A16278">
+              <wp:anchor distT="0" distB="0" distL="114300" distR="114300" simplePos="0" relativeHeight="251660288" behindDoc="0" locked="0" layoutInCell="1" allowOverlap="1" wp14:anchorId="0BD55819" wp14:editId="10CCEADA">
                 <wp:simplePos x="0" y="0"/>
                 <wp:positionH relativeFrom="margin">
                   <wp:posOffset>-22860</wp:posOffset>
@@ -777,7 +831,7 @@
           </mc:Choice>
           <mc:Fallback>
             <w:pict>
-              <v:group w14:anchorId="595F615D" id="Group 2952" o:spid="_x0000_s1026" style="position:absolute;margin-left:-1.8pt;margin-top:13.9pt;width:542.95pt;height:.45pt;z-index:251660288;mso-position-horizontal-relative:margin" coordsize="68958,60" o:gfxdata="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">
+              <v:group w14:anchorId="17728F7A" id="Group 2952" o:spid="_x0000_s1026" style="position:absolute;margin-left:-1.8pt;margin-top:13.9pt;width:542.95pt;height:.45pt;z-index:251660288;mso-position-horizontal-relative:margin" coordsize="68958,60" o:gfxdata="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">
                 <v:shape id="Shape 4358" o:spid="_x0000_s1027" style="position:absolute;width:68958;height:91;visibility:visible;mso-wrap-style:square;v-text-anchor:top" coordsize="6895846,9144" o:gfxdata="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" path="m,l6895846,r,9144l,9144,,e" fillcolor="black" stroked="f" strokeweight="0">
                   <v:stroke miterlimit="83231f" joinstyle="miter"/>
                   <v:path arrowok="t" textboxrect="0,0,6895846,9144"/>
@@ -1106,31 +1160,56 @@
         <w:rPr>
           <w:b/>
         </w:rPr>
-        <w:t xml:space="preserve">   Course Producer, USC Viterbi School of Engineering</w:t>
-      </w:r>
-      <w:r>
-        <w:rPr>
-          <w:b/>
-        </w:rPr>
-        <w:tab/>
-      </w:r>
-      <w:r>
-        <w:rPr>
-          <w:b/>
-        </w:rPr>
-        <w:tab/>
-      </w:r>
-      <w:r>
-        <w:rPr>
-          <w:b/>
-        </w:rPr>
-        <w:tab/>
-      </w:r>
-      <w:r>
-        <w:rPr>
-          <w:b/>
-        </w:rPr>
-        <w:tab/>
+        <w:t xml:space="preserve">   Software Engineering Intern</w:t>
+      </w:r>
+      <w:r>
+        <w:rPr>
+          <w:b/>
+        </w:rPr>
+        <w:t xml:space="preserve">, </w:t>
+      </w:r>
+      <w:r>
+        <w:rPr>
+          <w:b/>
+        </w:rPr>
+        <w:t>Vimeo</w:t>
+      </w:r>
+      <w:r>
+        <w:rPr>
+          <w:b/>
+        </w:rPr>
+        <w:tab/>
+      </w:r>
+      <w:r>
+        <w:rPr>
+          <w:b/>
+        </w:rPr>
+        <w:tab/>
+      </w:r>
+      <w:r>
+        <w:rPr>
+          <w:b/>
+        </w:rPr>
+        <w:tab/>
+      </w:r>
+      <w:r>
+        <w:rPr>
+          <w:b/>
+        </w:rPr>
+        <w:tab/>
+      </w:r>
+      <w:r>
+        <w:rPr>
+          <w:b/>
+        </w:rPr>
+        <w:tab/>
+      </w:r>
+      <w:r>
+        <w:rPr>
+          <w:b/>
+        </w:rPr>
+        <w:tab/>
+        <w:t xml:space="preserve">            </w:t>
       </w:r>
       <w:r>
         <w:rPr>
@@ -1149,7 +1228,49 @@
           <w:b/>
           <w:i/>
         </w:rPr>
-        <w:t>January 2019 – May 2019</w:t>
+        <w:t>June</w:t>
+      </w:r>
+      <w:r>
+        <w:rPr>
+          <w:b/>
+          <w:i/>
+        </w:rPr>
+        <w:t xml:space="preserve"> 201</w:t>
+      </w:r>
+      <w:r>
+        <w:rPr>
+          <w:b/>
+          <w:i/>
+        </w:rPr>
+        <w:t>9</w:t>
+      </w:r>
+      <w:r>
+        <w:rPr>
+          <w:b/>
+          <w:i/>
+        </w:rPr>
+        <w:t xml:space="preserve"> – </w:t>
+      </w:r>
+      <w:r>
+        <w:rPr>
+          <w:b/>
+          <w:i/>
+        </w:rPr>
+        <w:t>August</w:t>
+      </w:r>
+      <w:r>
+        <w:rPr>
+          <w:b/>
+          <w:i/>
+        </w:rPr>
+        <w:t xml:space="preserve"> 201</w:t>
+      </w:r>
+      <w:r>
+        <w:rPr>
+          <w:b/>
+          <w:i/>
+        </w:rPr>
+        <w:t>9</w:t>
       </w:r>
     </w:p>
     <w:p>
@@ -1162,99 +1283,10 @@
         <w:ind w:hanging="360"/>
       </w:pPr>
       <w:r>
-        <w:t xml:space="preserve">  CSCI 201L: co-write programming assignments, test cases, &amp; grading criteria. I also hold office hours &amp; manage project teams</w:t>
-      </w:r>
-    </w:p>
-    <w:p>
-      <w:pPr>
-        <w:numPr>
-          <w:ilvl w:val="0"/>
-          <w:numId w:val="3"/>
-        </w:numPr>
-        <w:spacing w:before="20" w:after="20" w:line="240" w:lineRule="auto"/>
-      </w:pPr>
-      <w:r>
-        <w:rPr>
-          <w:b/>
-        </w:rPr>
-        <w:t xml:space="preserve">   </w:t>
-      </w:r>
-      <w:r>
-        <w:rPr>
-          <w:b/>
-        </w:rPr>
-        <w:t>Teaching Assistant, Girls Who Code</w:t>
-      </w:r>
-      <w:r>
-        <w:rPr>
-          <w:b/>
-        </w:rPr>
-        <w:tab/>
-      </w:r>
-      <w:r>
-        <w:rPr>
-          <w:b/>
-        </w:rPr>
-        <w:tab/>
-      </w:r>
-      <w:r>
-        <w:rPr>
-          <w:b/>
-        </w:rPr>
-        <w:tab/>
-      </w:r>
-      <w:r>
-        <w:rPr>
-          <w:b/>
-        </w:rPr>
-        <w:tab/>
-      </w:r>
-      <w:r>
-        <w:rPr>
-          <w:b/>
-        </w:rPr>
-        <w:tab/>
-      </w:r>
-      <w:r>
-        <w:rPr>
-          <w:b/>
-        </w:rPr>
-        <w:tab/>
-      </w:r>
-      <w:r>
-        <w:rPr>
-          <w:b/>
-        </w:rPr>
-        <w:tab/>
-      </w:r>
-      <w:proofErr w:type="gramStart"/>
-      <w:r>
-        <w:rPr>
-          <w:b/>
-        </w:rPr>
-        <w:tab/>
         <w:t xml:space="preserve"> </w:t>
       </w:r>
       <w:r>
-        <w:rPr>
-          <w:b/>
-        </w:rPr>
-        <w:t xml:space="preserve"> </w:t>
-      </w:r>
-      <w:r>
-        <w:rPr>
-          <w:b/>
-          <w:i/>
-        </w:rPr>
-        <w:t>June</w:t>
-      </w:r>
-      <w:proofErr w:type="gramEnd"/>
-      <w:r>
-        <w:rPr>
-          <w:b/>
-          <w:i/>
-        </w:rPr>
-        <w:t xml:space="preserve"> 2018 – August 2018</w:t>
+        <w:t>Transactions Team - I used PHP and Google Cloud Functions to implement mobile account access updates &amp; in-app purchase instant payment notifications</w:t>
       </w:r>
     </w:p>
     <w:p>
@@ -1267,18 +1299,23 @@
         <w:ind w:hanging="360"/>
       </w:pPr>
       <w:r>
-        <w:t xml:space="preserve">  </w:t>
-      </w:r>
-      <w:r>
-        <w:t xml:space="preserve">Taught 20 high school girls Scratch, Arduino, Python, </w:t>
+        <w:t xml:space="preserve"> Intern Team Project - I used </w:t>
       </w:r>
       <w:proofErr w:type="spellStart"/>
       <w:r>
-        <w:t>Javascript</w:t>
+        <w:t>GraphQL</w:t>
       </w:r>
       <w:proofErr w:type="spellEnd"/>
       <w:r>
-        <w:t>, HTML, and CSS</w:t>
+        <w:t xml:space="preserve"> and JavaScript to build backend of project </w:t>
+      </w:r>
+      <w:proofErr w:type="spellStart"/>
+      <w:r>
+        <w:t>Politigo</w:t>
+      </w:r>
+      <w:proofErr w:type="spellEnd"/>
+      <w:r>
+        <w:t>, electoral politics site</w:t>
       </w:r>
     </w:p>
     <w:p>
@@ -1299,51 +1336,50 @@
         <w:rPr>
           <w:b/>
         </w:rPr>
-        <w:t xml:space="preserve">Research Assistant, USC Center for AI in Society </w:t>
-      </w:r>
-      <w:r>
-        <w:rPr>
-          <w:b/>
-        </w:rPr>
-        <w:tab/>
-      </w:r>
-      <w:r>
-        <w:rPr>
-          <w:b/>
-        </w:rPr>
-        <w:tab/>
-      </w:r>
-      <w:r>
-        <w:rPr>
-          <w:b/>
-        </w:rPr>
-        <w:tab/>
-      </w:r>
-      <w:r>
-        <w:rPr>
-          <w:b/>
-        </w:rPr>
-        <w:tab/>
-      </w:r>
-      <w:r>
-        <w:rPr>
-          <w:b/>
-        </w:rPr>
-        <w:tab/>
-      </w:r>
-      <w:r>
-        <w:rPr>
-          <w:b/>
-        </w:rPr>
-        <w:tab/>
-        <w:t xml:space="preserve">            </w:t>
+        <w:t>Course Producer, USC Viterbi School of Engineering</w:t>
+      </w:r>
+      <w:r>
+        <w:rPr>
+          <w:b/>
+        </w:rPr>
+        <w:tab/>
+      </w:r>
+      <w:r>
+        <w:rPr>
+          <w:b/>
+        </w:rPr>
+        <w:tab/>
+      </w:r>
+      <w:r>
+        <w:rPr>
+          <w:b/>
+        </w:rPr>
+        <w:tab/>
+      </w:r>
+      <w:r>
+        <w:rPr>
+          <w:b/>
+        </w:rPr>
+        <w:tab/>
+      </w:r>
+      <w:r>
+        <w:rPr>
+          <w:b/>
+        </w:rPr>
+        <w:tab/>
+      </w:r>
+      <w:r>
+        <w:rPr>
+          <w:b/>
+        </w:rPr>
+        <w:tab/>
       </w:r>
       <w:r>
         <w:rPr>
           <w:b/>
           <w:i/>
         </w:rPr>
-        <w:t>October 2017 – March 2018</w:t>
+        <w:t>January 2019 – May 2019</w:t>
       </w:r>
     </w:p>
     <w:p>
@@ -1356,18 +1392,7 @@
         <w:ind w:hanging="360"/>
       </w:pPr>
       <w:r>
-        <w:t xml:space="preserve">  </w:t>
-      </w:r>
-      <w:r>
-        <w:t xml:space="preserve">Mentored by a PhD Student, working with graph algorithms using </w:t>
-      </w:r>
-      <w:proofErr w:type="spellStart"/>
-      <w:r>
-        <w:t>Gurobi</w:t>
-      </w:r>
-      <w:proofErr w:type="spellEnd"/>
-      <w:r>
-        <w:t xml:space="preserve"> in Python</w:t>
+        <w:t xml:space="preserve">  CSCI 201L: co-write programming assignments, test cases, &amp; grading criteria. I also hold office hours &amp; manage project teams</w:t>
       </w:r>
     </w:p>
     <w:p>
@@ -1388,7 +1413,43 @@
         <w:rPr>
           <w:b/>
         </w:rPr>
-        <w:t xml:space="preserve">Research Intern/Howard Hughes High School Scholar, University of Miami and HHMI </w:t>
+        <w:t>Teaching Assistant, Girls Who Code</w:t>
+      </w:r>
+      <w:r>
+        <w:rPr>
+          <w:b/>
+        </w:rPr>
+        <w:tab/>
+      </w:r>
+      <w:r>
+        <w:rPr>
+          <w:b/>
+        </w:rPr>
+        <w:tab/>
+      </w:r>
+      <w:r>
+        <w:rPr>
+          <w:b/>
+        </w:rPr>
+        <w:tab/>
+      </w:r>
+      <w:r>
+        <w:rPr>
+          <w:b/>
+        </w:rPr>
+        <w:tab/>
+      </w:r>
+      <w:r>
+        <w:rPr>
+          <w:b/>
+        </w:rPr>
+        <w:tab/>
+      </w:r>
+      <w:r>
+        <w:rPr>
+          <w:b/>
+        </w:rPr>
+        <w:tab/>
       </w:r>
       <w:r>
         <w:rPr>
@@ -1402,12 +1463,13 @@
           <w:b/>
         </w:rPr>
         <w:tab/>
-      </w:r>
-      <w:r>
-        <w:rPr>
-          <w:b/>
-        </w:rPr>
-        <w:t xml:space="preserve">  </w:t>
+        <w:t xml:space="preserve"> </w:t>
+      </w:r>
+      <w:r>
+        <w:rPr>
+          <w:b/>
+        </w:rPr>
+        <w:t xml:space="preserve"> </w:t>
       </w:r>
       <w:r>
         <w:rPr>
@@ -1422,7 +1484,7 @@
           <w:b/>
           <w:i/>
         </w:rPr>
-        <w:t xml:space="preserve"> 2016 – August 2016</w:t>
+        <w:t xml:space="preserve"> 2018 – August 2018</w:t>
       </w:r>
     </w:p>
     <w:p>
@@ -1433,16 +1495,75 @@
         </w:numPr>
         <w:spacing w:after="0" w:line="240" w:lineRule="auto"/>
         <w:ind w:hanging="360"/>
+      </w:pPr>
+      <w:r>
+        <w:t xml:space="preserve">  </w:t>
+      </w:r>
+      <w:r>
+        <w:t xml:space="preserve">Taught 20 high school girls Scratch, Arduino, Python, </w:t>
+      </w:r>
+      <w:proofErr w:type="spellStart"/>
+      <w:r>
+        <w:t>Javascript</w:t>
+      </w:r>
+      <w:proofErr w:type="spellEnd"/>
+      <w:r>
+        <w:t>, HTML, and CSS</w:t>
+      </w:r>
+    </w:p>
+    <w:p>
+      <w:pPr>
+        <w:numPr>
+          <w:ilvl w:val="0"/>
+          <w:numId w:val="3"/>
+        </w:numPr>
+        <w:spacing w:before="20" w:after="20" w:line="240" w:lineRule="auto"/>
+      </w:pPr>
+      <w:r>
+        <w:rPr>
+          <w:b/>
+        </w:rPr>
+        <w:t xml:space="preserve">   </w:t>
+      </w:r>
+      <w:r>
+        <w:rPr>
+          <w:b/>
+        </w:rPr>
+        <w:t xml:space="preserve">Research Intern/Howard Hughes High School Scholar, University of Miami and HHMI </w:t>
+      </w:r>
+      <w:r>
+        <w:rPr>
+          <w:b/>
+        </w:rPr>
+        <w:tab/>
+      </w:r>
+      <w:proofErr w:type="gramStart"/>
+      <w:r>
+        <w:rPr>
+          <w:b/>
+        </w:rPr>
+        <w:tab/>
+      </w:r>
+      <w:r>
+        <w:rPr>
+          <w:b/>
+        </w:rPr>
+        <w:t xml:space="preserve">  </w:t>
+      </w:r>
+      <w:r>
         <w:rPr>
           <w:b/>
           <w:i/>
         </w:rPr>
-      </w:pPr>
-      <w:r>
-        <w:t xml:space="preserve">  </w:t>
-      </w:r>
-      <w:r>
-        <w:t>Conducted research under the guidance of a professor in the Department of Physics</w:t>
+        <w:t>June</w:t>
+      </w:r>
+      <w:proofErr w:type="gramEnd"/>
+      <w:r>
+        <w:rPr>
+          <w:b/>
+          <w:i/>
+        </w:rPr>
+        <w:t xml:space="preserve"> 2016 – August 2016</w:t>
       </w:r>
     </w:p>
     <w:p>
@@ -1462,16 +1583,7 @@
         <w:t xml:space="preserve">  </w:t>
       </w:r>
       <w:r>
-        <w:t xml:space="preserve">Wrote &amp; presented scientific research paper: “The Effect of Light Intensity on Color Preference in Drosophila </w:t>
-      </w:r>
-      <w:r>
-        <w:rPr>
-          <w:i/>
-        </w:rPr>
-        <w:t>melanogaster</w:t>
-      </w:r>
-      <w:r>
-        <w:t>”</w:t>
+        <w:t>Conducted research under the guidance of a professor in the Department of Physics</w:t>
       </w:r>
     </w:p>
     <w:p>
@@ -1491,94 +1603,16 @@
         <w:t xml:space="preserve">  </w:t>
       </w:r>
       <w:r>
-        <w:t>Designed and carried out tests on fruit flies related to vision and color perception, and used R in RStudio to analyze data</w:t>
-      </w:r>
-      <w:r>
-        <w:t xml:space="preserve"> </w:t>
-      </w:r>
-    </w:p>
-    <w:p>
-      <w:pPr>
-        <w:numPr>
-          <w:ilvl w:val="0"/>
-          <w:numId w:val="3"/>
-        </w:numPr>
-        <w:spacing w:before="20" w:after="20" w:line="240" w:lineRule="auto"/>
-        <w:rPr>
-          <w:b/>
+        <w:t xml:space="preserve">Wrote &amp; presented scientific research paper: “The Effect of Light Intensity on Color Preference in Drosophila </w:t>
+      </w:r>
+      <w:r>
+        <w:rPr>
           <w:i/>
         </w:rPr>
-      </w:pPr>
-      <w:r>
-        <w:rPr>
-          <w:b/>
-        </w:rPr>
-        <w:t xml:space="preserve">   </w:t>
-      </w:r>
-      <w:r>
-        <w:rPr>
-          <w:b/>
-        </w:rPr>
-        <w:t xml:space="preserve">Summer Immersion Program, Girls Who Code </w:t>
-      </w:r>
-      <w:r>
-        <w:rPr>
-          <w:b/>
-        </w:rPr>
-        <w:tab/>
-      </w:r>
-      <w:r>
-        <w:rPr>
-          <w:b/>
-        </w:rPr>
-        <w:tab/>
-      </w:r>
-      <w:r>
-        <w:rPr>
-          <w:b/>
-        </w:rPr>
-        <w:tab/>
-      </w:r>
-      <w:r>
-        <w:rPr>
-          <w:b/>
-        </w:rPr>
-        <w:tab/>
-      </w:r>
-      <w:r>
-        <w:rPr>
-          <w:b/>
-        </w:rPr>
-        <w:tab/>
-      </w:r>
-      <w:r>
-        <w:rPr>
-          <w:b/>
-        </w:rPr>
-        <w:tab/>
-      </w:r>
-      <w:proofErr w:type="gramStart"/>
-      <w:r>
-        <w:rPr>
-          <w:b/>
-        </w:rPr>
-        <w:tab/>
-        <w:t xml:space="preserve">  </w:t>
-      </w:r>
-      <w:r>
-        <w:rPr>
-          <w:b/>
-          <w:i/>
-        </w:rPr>
-        <w:t>June</w:t>
-      </w:r>
-      <w:proofErr w:type="gramEnd"/>
-      <w:r>
-        <w:rPr>
-          <w:b/>
-          <w:i/>
-        </w:rPr>
-        <w:t xml:space="preserve"> 2015 – August 2015</w:t>
+        <w:t>melanogaster</w:t>
+      </w:r>
+      <w:r>
+        <w:t>”</w:t>
       </w:r>
     </w:p>
     <w:p>
@@ -1589,20 +1623,103 @@
         </w:numPr>
         <w:spacing w:after="0" w:line="240" w:lineRule="auto"/>
         <w:ind w:hanging="360"/>
+        <w:rPr>
+          <w:b/>
+          <w:i/>
+        </w:rPr>
       </w:pPr>
       <w:r>
         <w:t xml:space="preserve">  </w:t>
       </w:r>
       <w:r>
-        <w:t xml:space="preserve">Completed projects using Python, </w:t>
-      </w:r>
-      <w:proofErr w:type="spellStart"/>
-      <w:r>
-        <w:t>Javascript</w:t>
-      </w:r>
-      <w:proofErr w:type="spellEnd"/>
-      <w:r>
-        <w:t>, HTML, and CSS</w:t>
+        <w:t>Designed and carried out tests on fruit flies related to vision and color perception, and used R in RStudio to analyze data</w:t>
+      </w:r>
+      <w:r>
+        <w:t xml:space="preserve"> </w:t>
+      </w:r>
+    </w:p>
+    <w:p>
+      <w:pPr>
+        <w:numPr>
+          <w:ilvl w:val="0"/>
+          <w:numId w:val="3"/>
+        </w:numPr>
+        <w:spacing w:before="20" w:after="20" w:line="240" w:lineRule="auto"/>
+        <w:rPr>
+          <w:b/>
+          <w:i/>
+        </w:rPr>
+      </w:pPr>
+      <w:r>
+        <w:rPr>
+          <w:b/>
+        </w:rPr>
+        <w:t xml:space="preserve">   </w:t>
+      </w:r>
+      <w:r>
+        <w:rPr>
+          <w:b/>
+        </w:rPr>
+        <w:t xml:space="preserve">Summer Immersion Program, Girls Who Code </w:t>
+      </w:r>
+      <w:r>
+        <w:rPr>
+          <w:b/>
+        </w:rPr>
+        <w:tab/>
+      </w:r>
+      <w:r>
+        <w:rPr>
+          <w:b/>
+        </w:rPr>
+        <w:tab/>
+      </w:r>
+      <w:r>
+        <w:rPr>
+          <w:b/>
+        </w:rPr>
+        <w:tab/>
+      </w:r>
+      <w:r>
+        <w:rPr>
+          <w:b/>
+        </w:rPr>
+        <w:tab/>
+      </w:r>
+      <w:r>
+        <w:rPr>
+          <w:b/>
+        </w:rPr>
+        <w:tab/>
+      </w:r>
+      <w:r>
+        <w:rPr>
+          <w:b/>
+        </w:rPr>
+        <w:tab/>
+      </w:r>
+      <w:proofErr w:type="gramStart"/>
+      <w:r>
+        <w:rPr>
+          <w:b/>
+        </w:rPr>
+        <w:tab/>
+        <w:t xml:space="preserve">  </w:t>
+      </w:r>
+      <w:r>
+        <w:rPr>
+          <w:b/>
+          <w:i/>
+        </w:rPr>
+        <w:t>June</w:t>
+      </w:r>
+      <w:proofErr w:type="gramEnd"/>
+      <w:r>
+        <w:rPr>
+          <w:b/>
+          <w:i/>
+        </w:rPr>
+        <w:t xml:space="preserve"> 2015 – August 2015</w:t>
       </w:r>
     </w:p>
     <w:p>
@@ -1617,6 +1734,8 @@
       <w:r>
         <w:t xml:space="preserve">  </w:t>
       </w:r>
+      <w:bookmarkStart w:id="0" w:name="_GoBack"/>
+      <w:bookmarkEnd w:id="0"/>
       <w:r>
         <w:t>Created web app Books &amp; Crannies: Recommends books (using Google Books API) based on preferences</w:t>
       </w:r>
@@ -2150,15 +2269,7 @@
         <w:t xml:space="preserve">  </w:t>
       </w:r>
       <w:r>
-        <w:t>I implemented web sockets and multi-threading to enable real-time collaborative editing (</w:t>
-      </w:r>
-      <w:proofErr w:type="gramStart"/>
-      <w:r>
-        <w:t>similar to</w:t>
-      </w:r>
-      <w:proofErr w:type="gramEnd"/>
-      <w:r>
-        <w:t xml:space="preserve"> Google Docs</w:t>
+        <w:t>I implemented web sockets and multi-threading to enable real-time collaborative editing (similar to Google Docs</w:t>
       </w:r>
       <w:r>
         <w:t>)</w:t>
@@ -2171,9 +2282,6 @@
           <w:numId w:val="3"/>
         </w:numPr>
         <w:spacing w:before="20" w:after="10" w:line="240" w:lineRule="auto"/>
-        <w:rPr>
-          <w:b/>
-        </w:rPr>
       </w:pPr>
       <w:r>
         <w:t xml:space="preserve">    </w:t>
@@ -2198,40 +2306,8 @@
         <w:t xml:space="preserve">  </w:t>
       </w:r>
       <w:r>
-        <w:t>Identifying</w:t>
-      </w:r>
-      <w:r>
-        <w:t xml:space="preserve"> </w:t>
-      </w:r>
-      <w:proofErr w:type="gramStart"/>
-      <w:r>
-        <w:t>dogs</w:t>
-      </w:r>
-      <w:proofErr w:type="gramEnd"/>
-      <w:r>
-        <w:t xml:space="preserve"> vs cats in photos, implemented with Convolutional Neural Network</w:t>
-      </w:r>
-      <w:r>
-        <w:t xml:space="preserve"> trained from Kaggle dataset</w:t>
-      </w:r>
-    </w:p>
-    <w:p>
-      <w:pPr>
-        <w:numPr>
-          <w:ilvl w:val="1"/>
-          <w:numId w:val="3"/>
-        </w:numPr>
-        <w:spacing w:after="0" w:line="240" w:lineRule="auto"/>
-        <w:ind w:hanging="360"/>
-      </w:pPr>
-      <w:r>
-        <w:t xml:space="preserve">  </w:t>
-      </w:r>
-      <w:r>
         <w:t>Classifying</w:t>
       </w:r>
-      <w:bookmarkStart w:id="0" w:name="_GoBack"/>
-      <w:bookmarkEnd w:id="0"/>
       <w:r>
         <w:t xml:space="preserve"> Obama vs Trump tweets, implemented with Recurrent Neural Network</w:t>
       </w:r>
@@ -4422,7 +4498,7 @@
 </file>
 
 <file path=customXml/itemProps1.xml><?xml version="1.0" encoding="utf-8"?>
-<ds:datastoreItem xmlns:ds="http://schemas.openxmlformats.org/officeDocument/2006/customXml" ds:itemID="{B98874F8-B473-4A66-8DC9-87F957D2902E}">
+<ds:datastoreItem xmlns:ds="http://schemas.openxmlformats.org/officeDocument/2006/customXml" ds:itemID="{10D037C8-5B46-4564-B1E9-6E6451A1782A}">
   <ds:schemaRefs>
     <ds:schemaRef ds:uri="http://schemas.openxmlformats.org/officeDocument/2006/bibliography"/>
   </ds:schemaRefs>

</xml_diff>